<commit_message>
added homework2 and modified homework1
</commit_message>
<xml_diff>
--- a/Lesson 1/L1.docx
+++ b/Lesson 1/L1.docx
@@ -35,25 +35,125 @@
         <w:rPr>
           <w:sz w:val="28"/>
         </w:rPr>
+        <w:drawing>
+          <wp:inline distT="0" distB="0" distL="0" distR="0" wp14:anchorId="4E517182" wp14:editId="0076FFC8">
+            <wp:extent cx="5940425" cy="3400425"/>
+            <wp:effectExtent l="0" t="0" r="3175" b="9525"/>
+            <wp:docPr id="1" name="Рисунок 1"/>
+            <wp:cNvGraphicFramePr>
+              <a:graphicFrameLocks xmlns:a="http://schemas.openxmlformats.org/drawingml/2006/main" noChangeAspect="1"/>
+            </wp:cNvGraphicFramePr>
+            <a:graphic xmlns:a="http://schemas.openxmlformats.org/drawingml/2006/main">
+              <a:graphicData uri="http://schemas.openxmlformats.org/drawingml/2006/picture">
+                <pic:pic xmlns:pic="http://schemas.openxmlformats.org/drawingml/2006/picture">
+                  <pic:nvPicPr>
+                    <pic:cNvPr id="1" name=""/>
+                    <pic:cNvPicPr/>
+                  </pic:nvPicPr>
+                  <pic:blipFill>
+                    <a:blip r:embed="rId5"/>
+                    <a:stretch>
+                      <a:fillRect/>
+                    </a:stretch>
+                  </pic:blipFill>
+                  <pic:spPr>
+                    <a:xfrm>
+                      <a:off x="0" y="0"/>
+                      <a:ext cx="5940425" cy="3400425"/>
+                    </a:xfrm>
+                    <a:prstGeom prst="rect">
+                      <a:avLst/>
+                    </a:prstGeom>
+                  </pic:spPr>
+                </pic:pic>
+              </a:graphicData>
+            </a:graphic>
+          </wp:inline>
+        </w:drawing>
+      </w:r>
+    </w:p>
+    <w:p>
+      <w:pPr>
+        <w:rPr>
+          <w:sz w:val="28"/>
+        </w:rPr>
+      </w:pPr>
+      <w:r>
+        <w:rPr>
+          <w:sz w:val="28"/>
+        </w:rPr>
         <w:t>Найдите, сколько места в байтах занимает таблица AdventureWorksDW2017.dbo.DimPromotion.</w:t>
       </w:r>
     </w:p>
     <w:p>
       <w:pPr>
+        <w:rPr>
+          <w:sz w:val="28"/>
+        </w:rPr>
+      </w:pPr>
+      <w:r>
+        <w:rPr>
+          <w:sz w:val="28"/>
+        </w:rPr>
+        <w:drawing>
+          <wp:inline distT="0" distB="0" distL="0" distR="0" wp14:anchorId="7A153EC2" wp14:editId="16C5F06A">
+            <wp:extent cx="5940425" cy="2726690"/>
+            <wp:effectExtent l="0" t="0" r="3175" b="0"/>
+            <wp:docPr id="2" name="Рисунок 2"/>
+            <wp:cNvGraphicFramePr>
+              <a:graphicFrameLocks xmlns:a="http://schemas.openxmlformats.org/drawingml/2006/main" noChangeAspect="1"/>
+            </wp:cNvGraphicFramePr>
+            <a:graphic xmlns:a="http://schemas.openxmlformats.org/drawingml/2006/main">
+              <a:graphicData uri="http://schemas.openxmlformats.org/drawingml/2006/picture">
+                <pic:pic xmlns:pic="http://schemas.openxmlformats.org/drawingml/2006/picture">
+                  <pic:nvPicPr>
+                    <pic:cNvPr id="1" name=""/>
+                    <pic:cNvPicPr/>
+                  </pic:nvPicPr>
+                  <pic:blipFill>
+                    <a:blip r:embed="rId6"/>
+                    <a:stretch>
+                      <a:fillRect/>
+                    </a:stretch>
+                  </pic:blipFill>
+                  <pic:spPr>
+                    <a:xfrm>
+                      <a:off x="0" y="0"/>
+                      <a:ext cx="5940425" cy="2726690"/>
+                    </a:xfrm>
+                    <a:prstGeom prst="rect">
+                      <a:avLst/>
+                    </a:prstGeom>
+                  </pic:spPr>
+                </pic:pic>
+              </a:graphicData>
+            </a:graphic>
+          </wp:inline>
+        </w:drawing>
+      </w:r>
+      <w:bookmarkStart w:id="0" w:name="_GoBack"/>
+      <w:bookmarkEnd w:id="0"/>
+    </w:p>
+    <w:p>
+      <w:pPr>
         <w:pStyle w:val="a3"/>
         <w:ind w:left="426"/>
         <w:rPr>
           <w:sz w:val="28"/>
         </w:rPr>
       </w:pPr>
-      <w:bookmarkStart w:id="0" w:name="_GoBack"/>
-      <w:bookmarkEnd w:id="0"/>
       <w:r>
         <w:rPr>
           <w:sz w:val="28"/>
           <w:highlight w:val="yellow"/>
         </w:rPr>
         <w:t>0,008 MB</w:t>
+      </w:r>
+      <w:r>
+        <w:rPr>
+          <w:sz w:val="28"/>
+        </w:rPr>
+        <w:t>= 8000 байт</w:t>
       </w:r>
     </w:p>
     <w:p/>

</xml_diff>